<commit_message>
Hung update file Hoang
</commit_message>
<xml_diff>
--- a/Word/Muctieu_Phamvi_Ynghiadetai.docx
+++ b/Word/Muctieu_Phamvi_Ynghiadetai.docx
@@ -1,6 +1,6 @@
 
 <file path=word/document.xml><?xml version="1.0" encoding="utf-8"?>
-<w:document xmlns:wpc="http://schemas.microsoft.com/office/word/2010/wordprocessingCanvas" xmlns:cx="http://schemas.microsoft.com/office/drawing/2014/chartex" xmlns:mc="http://schemas.openxmlformats.org/markup-compatibility/2006" xmlns:o="urn:schemas-microsoft-com:office:office" xmlns:r="http://schemas.openxmlformats.org/officeDocument/2006/relationships" xmlns:m="http://schemas.openxmlformats.org/officeDocument/2006/math" xmlns:v="urn:schemas-microsoft-com:vml" xmlns:wp14="http://schemas.microsoft.com/office/word/2010/wordprocessingDrawing" xmlns:wp="http://schemas.openxmlformats.org/drawingml/2006/wordprocessingDrawing" xmlns:w10="urn:schemas-microsoft-com:office:word" xmlns:w="http://schemas.openxmlformats.org/wordprocessingml/2006/main" xmlns:w14="http://schemas.microsoft.com/office/word/2010/wordml" xmlns:w15="http://schemas.microsoft.com/office/word/2012/wordml" xmlns:w16se="http://schemas.microsoft.com/office/word/2015/wordml/symex" xmlns:wpg="http://schemas.microsoft.com/office/word/2010/wordprocessingGroup" xmlns:wpi="http://schemas.microsoft.com/office/word/2010/wordprocessingInk" xmlns:wne="http://schemas.microsoft.com/office/word/2006/wordml" xmlns:wps="http://schemas.microsoft.com/office/word/2010/wordprocessingShape" mc:Ignorable="w14 w15 w16se wp14">
+<w:document xmlns:wpc="http://schemas.microsoft.com/office/word/2010/wordprocessingCanvas" xmlns:cx="http://schemas.microsoft.com/office/drawing/2014/chartex" xmlns:cx1="http://schemas.microsoft.com/office/drawing/2015/9/8/chartex" xmlns:cx2="http://schemas.microsoft.com/office/drawing/2015/10/21/chartex" xmlns:cx3="http://schemas.microsoft.com/office/drawing/2016/5/9/chartex" xmlns:cx4="http://schemas.microsoft.com/office/drawing/2016/5/10/chartex" xmlns:cx5="http://schemas.microsoft.com/office/drawing/2016/5/11/chartex" xmlns:cx6="http://schemas.microsoft.com/office/drawing/2016/5/12/chartex" xmlns:cx7="http://schemas.microsoft.com/office/drawing/2016/5/13/chartex" xmlns:cx8="http://schemas.microsoft.com/office/drawing/2016/5/14/chartex" xmlns:mc="http://schemas.openxmlformats.org/markup-compatibility/2006" xmlns:aink="http://schemas.microsoft.com/office/drawing/2016/ink" xmlns:am3d="http://schemas.microsoft.com/office/drawing/2017/model3d" xmlns:o="urn:schemas-microsoft-com:office:office" xmlns:r="http://schemas.openxmlformats.org/officeDocument/2006/relationships" xmlns:m="http://schemas.openxmlformats.org/officeDocument/2006/math" xmlns:v="urn:schemas-microsoft-com:vml" xmlns:wp14="http://schemas.microsoft.com/office/word/2010/wordprocessingDrawing" xmlns:wp="http://schemas.openxmlformats.org/drawingml/2006/wordprocessingDrawing" xmlns:w10="urn:schemas-microsoft-com:office:word" xmlns:w="http://schemas.openxmlformats.org/wordprocessingml/2006/main" xmlns:w14="http://schemas.microsoft.com/office/word/2010/wordml" xmlns:w15="http://schemas.microsoft.com/office/word/2012/wordml" xmlns:w16cex="http://schemas.microsoft.com/office/word/2018/wordml/cex" xmlns:w16cid="http://schemas.microsoft.com/office/word/2016/wordml/cid" xmlns:w16="http://schemas.microsoft.com/office/word/2018/wordml" xmlns:w16sdtdh="http://schemas.microsoft.com/office/word/2020/wordml/sdtdatahash" xmlns:w16se="http://schemas.microsoft.com/office/word/2015/wordml/symex" xmlns:wpg="http://schemas.microsoft.com/office/word/2010/wordprocessingGroup" xmlns:wpi="http://schemas.microsoft.com/office/word/2010/wordprocessingInk" xmlns:wne="http://schemas.microsoft.com/office/word/2006/wordml" xmlns:wps="http://schemas.microsoft.com/office/word/2010/wordprocessingShape" mc:Ignorable="w14 w15 w16se w16cid w16 w16cex w16sdtdh wp14">
   <w:body>
     <w:p>
       <w:pPr>
@@ -20,7 +20,7 @@
           <w:szCs w:val="28"/>
           <w:lang w:val="vi-VN"/>
         </w:rPr>
-        <w:t>1. Mục tiêu đề tài.</w:t>
+        <w:t>1. Mục tiêu đề tài</w:t>
       </w:r>
     </w:p>
     <w:p>
@@ -292,7 +292,7 @@
           <w:szCs w:val="26"/>
           <w:lang w:val="vi-VN"/>
         </w:rPr>
-        <w:t>SQL, GITHUB, MS Project, Trello để quản lý dự án và xây dựng phần mềm.</w:t>
+        <w:t>SQL, GITHUB, Trello để quản lý dự án và xây dựng phần mềm.</w:t>
       </w:r>
       <w:r>
         <w:rPr>
@@ -322,8 +322,6 @@
         </w:rPr>
         <w:t>Mục tiêu cuối cùng và không kém phần quan trọng do</w:t>
       </w:r>
-      <w:bookmarkStart w:id="0" w:name="_GoBack"/>
-      <w:bookmarkEnd w:id="0"/>
       <w:r>
         <w:rPr>
           <w:sz w:val="26"/>
@@ -431,7 +429,7 @@
           <w:szCs w:val="28"/>
           <w:lang w:val="vi-VN"/>
         </w:rPr>
-        <w:t>2. Phạm vi đề tài.</w:t>
+        <w:t>2. Phạm vi đề tài</w:t>
       </w:r>
     </w:p>
     <w:p>
@@ -452,7 +450,92 @@
           <w:szCs w:val="28"/>
           <w:lang w:val="vi-VN"/>
         </w:rPr>
-        <w:t>2.1. Dữ liệu.</w:t>
+        <w:tab/>
+      </w:r>
+      <w:r>
+        <w:rPr>
+          <w:b/>
+          <w:sz w:val="28"/>
+          <w:szCs w:val="28"/>
+          <w:lang w:val="vi-VN"/>
+        </w:rPr>
+        <w:t>2.1. Dữ liệu</w:t>
+      </w:r>
+    </w:p>
+    <w:p>
+      <w:pPr>
+        <w:spacing w:line="360" w:lineRule="auto"/>
+        <w:jc w:val="both"/>
+        <w:rPr>
+          <w:b/>
+          <w:sz w:val="28"/>
+          <w:szCs w:val="28"/>
+          <w:lang w:val="vi-VN"/>
+        </w:rPr>
+      </w:pPr>
+      <w:r>
+        <w:rPr>
+          <w:b/>
+          <w:sz w:val="28"/>
+          <w:szCs w:val="28"/>
+          <w:lang w:val="vi-VN"/>
+        </w:rPr>
+        <w:tab/>
+      </w:r>
+      <w:r>
+        <w:rPr>
+          <w:sz w:val="26"/>
+          <w:szCs w:val="26"/>
+          <w:lang w:val="vi-VN"/>
+        </w:rPr>
+        <w:t>Phần mềm s</w:t>
+      </w:r>
+      <w:r>
+        <w:rPr>
+          <w:sz w:val="26"/>
+          <w:szCs w:val="26"/>
+          <w:lang w:val="vi-VN"/>
+        </w:rPr>
+        <w:t>ử dụng hệ quản trị cơ sở dữ liệu MYSQL để lưu trữ và quản lý dữ liệu.</w:t>
+      </w:r>
+    </w:p>
+    <w:p>
+      <w:pPr>
+        <w:spacing w:line="360" w:lineRule="auto"/>
+        <w:jc w:val="both"/>
+        <w:rPr>
+          <w:b/>
+          <w:sz w:val="28"/>
+          <w:szCs w:val="26"/>
+          <w:lang w:val="vi-VN"/>
+        </w:rPr>
+      </w:pPr>
+      <w:r>
+        <w:rPr>
+          <w:b/>
+          <w:sz w:val="28"/>
+          <w:szCs w:val="26"/>
+          <w:lang w:val="vi-VN"/>
+        </w:rPr>
+        <w:tab/>
+      </w:r>
+      <w:r>
+        <w:rPr>
+          <w:b/>
+          <w:sz w:val="28"/>
+          <w:szCs w:val="26"/>
+          <w:lang w:val="vi-VN"/>
+        </w:rPr>
+        <w:t>2.2.</w:t>
+      </w:r>
+      <w:r>
+        <w:rPr>
+          <w:b/>
+          <w:sz w:val="28"/>
+          <w:szCs w:val="26"/>
+          <w:lang w:val="vi-VN"/>
+        </w:rPr>
+        <w:t>Xử lí</w:t>
       </w:r>
     </w:p>
     <w:p>
@@ -472,15 +555,15 @@
           <w:szCs w:val="26"/>
           <w:lang w:val="vi-VN"/>
         </w:rPr>
-        <w:t>Phần mềm s</w:t>
-      </w:r>
-      <w:r>
-        <w:rPr>
-          <w:sz w:val="26"/>
-          <w:szCs w:val="26"/>
-          <w:lang w:val="vi-VN"/>
-        </w:rPr>
-        <w:t>ử dụng hệ quản trị cơ sở dữ liệu MYSQL để lưu trữ và quản lý dữ liệu.</w:t>
+        <w:t>Phần mềm tập trung vào việc quản lý bán hàng (mua và bán)</w:t>
+      </w:r>
+      <w:r>
+        <w:rPr>
+          <w:sz w:val="26"/>
+          <w:szCs w:val="26"/>
+          <w:lang w:val="vi-VN"/>
+        </w:rPr>
+        <w:t xml:space="preserve"> các loại sản phẩm, không tập trung nhiều vào việc quản lý nhân sự.</w:t>
       </w:r>
     </w:p>
     <w:p>
@@ -501,16 +584,25 @@
           <w:szCs w:val="26"/>
           <w:lang w:val="vi-VN"/>
         </w:rPr>
-        <w:t>2.2.</w:t>
-      </w:r>
-      <w:r>
-        <w:rPr>
-          <w:b/>
-          <w:sz w:val="28"/>
-          <w:szCs w:val="26"/>
-          <w:lang w:val="vi-VN"/>
-        </w:rPr>
-        <w:t>Xử lí.</w:t>
+        <w:tab/>
+      </w:r>
+      <w:r>
+        <w:rPr>
+          <w:b/>
+          <w:sz w:val="28"/>
+          <w:szCs w:val="26"/>
+          <w:lang w:val="vi-VN"/>
+        </w:rPr>
+        <w:t>2.3.</w:t>
+      </w:r>
+      <w:r>
+        <w:rPr>
+          <w:b/>
+          <w:sz w:val="28"/>
+          <w:szCs w:val="26"/>
+          <w:lang w:val="vi-VN"/>
+        </w:rPr>
+        <w:t xml:space="preserve"> Giao diện</w:t>
       </w:r>
     </w:p>
     <w:p>
@@ -530,15 +622,15 @@
           <w:szCs w:val="26"/>
           <w:lang w:val="vi-VN"/>
         </w:rPr>
-        <w:t>Phần mềm tập trung vào việc quản lý bán hàng (mua và bán)</w:t>
-      </w:r>
-      <w:r>
-        <w:rPr>
-          <w:sz w:val="26"/>
-          <w:szCs w:val="26"/>
-          <w:lang w:val="vi-VN"/>
-        </w:rPr>
-        <w:t xml:space="preserve"> các loại sản phẩm, không tập trung nhiều vào việc quản lý nhân sự.</w:t>
+        <w:t>Phần mềm hướng đến một g</w:t>
+      </w:r>
+      <w:r>
+        <w:rPr>
+          <w:sz w:val="26"/>
+          <w:szCs w:val="26"/>
+          <w:lang w:val="vi-VN"/>
+        </w:rPr>
+        <w:t>iao diện đơn giản, thân thiện với người dùng và rất dễ sử dụng.</w:t>
       </w:r>
     </w:p>
     <w:p>
@@ -559,16 +651,25 @@
           <w:szCs w:val="26"/>
           <w:lang w:val="vi-VN"/>
         </w:rPr>
-        <w:t>2.3.</w:t>
-      </w:r>
-      <w:r>
-        <w:rPr>
-          <w:b/>
-          <w:sz w:val="28"/>
-          <w:szCs w:val="26"/>
-          <w:lang w:val="vi-VN"/>
-        </w:rPr>
-        <w:t xml:space="preserve"> Giao diện.</w:t>
+        <w:tab/>
+      </w:r>
+      <w:r>
+        <w:rPr>
+          <w:b/>
+          <w:sz w:val="28"/>
+          <w:szCs w:val="26"/>
+          <w:lang w:val="vi-VN"/>
+        </w:rPr>
+        <w:t>2.4.</w:t>
+      </w:r>
+      <w:r>
+        <w:rPr>
+          <w:b/>
+          <w:sz w:val="28"/>
+          <w:szCs w:val="26"/>
+          <w:lang w:val="vi-VN"/>
+        </w:rPr>
+        <w:t xml:space="preserve"> Mạng</w:t>
       </w:r>
     </w:p>
     <w:p>
@@ -588,15 +689,15 @@
           <w:szCs w:val="26"/>
           <w:lang w:val="vi-VN"/>
         </w:rPr>
-        <w:t>Phần mềm hướng đến một g</w:t>
-      </w:r>
-      <w:r>
-        <w:rPr>
-          <w:sz w:val="26"/>
-          <w:szCs w:val="26"/>
-          <w:lang w:val="vi-VN"/>
-        </w:rPr>
-        <w:t>iao diện đơn giản, thân thiện với người dùng và rất dễ sử dụng.</w:t>
+        <w:t>Phần mềm</w:t>
+      </w:r>
+      <w:r>
+        <w:rPr>
+          <w:sz w:val="26"/>
+          <w:szCs w:val="26"/>
+          <w:lang w:val="vi-VN"/>
+        </w:rPr>
+        <w:t xml:space="preserve"> hoạt động trên mạng cục bộ (LAN).</w:t>
       </w:r>
     </w:p>
     <w:p>
@@ -606,27 +707,58 @@
         <w:rPr>
           <w:b/>
           <w:sz w:val="28"/>
-          <w:szCs w:val="26"/>
-          <w:lang w:val="vi-VN"/>
-        </w:rPr>
-      </w:pPr>
-      <w:r>
-        <w:rPr>
-          <w:b/>
-          <w:sz w:val="28"/>
-          <w:szCs w:val="26"/>
-          <w:lang w:val="vi-VN"/>
-        </w:rPr>
-        <w:t>2.4.</w:t>
-      </w:r>
-      <w:r>
-        <w:rPr>
-          <w:b/>
-          <w:sz w:val="28"/>
-          <w:szCs w:val="26"/>
-          <w:lang w:val="vi-VN"/>
-        </w:rPr>
-        <w:t xml:space="preserve"> Mạng.</w:t>
+          <w:szCs w:val="28"/>
+          <w:lang w:val="vi-VN"/>
+        </w:rPr>
+      </w:pPr>
+      <w:r>
+        <w:rPr>
+          <w:b/>
+          <w:sz w:val="28"/>
+          <w:szCs w:val="28"/>
+          <w:lang w:val="vi-VN"/>
+        </w:rPr>
+        <w:lastRenderedPageBreak/>
+        <w:t>3. Ý nghĩa đề tài.</w:t>
+      </w:r>
+    </w:p>
+    <w:p>
+      <w:pPr>
+        <w:spacing w:line="360" w:lineRule="auto"/>
+        <w:jc w:val="both"/>
+        <w:rPr>
+          <w:b/>
+          <w:sz w:val="28"/>
+          <w:szCs w:val="26"/>
+          <w:lang w:val="vi-VN"/>
+        </w:rPr>
+      </w:pPr>
+      <w:r>
+        <w:rPr>
+          <w:b/>
+          <w:sz w:val="28"/>
+          <w:szCs w:val="26"/>
+          <w:lang w:val="vi-VN"/>
+        </w:rPr>
+        <w:tab/>
+      </w:r>
+      <w:r>
+        <w:rPr>
+          <w:b/>
+          <w:sz w:val="28"/>
+          <w:szCs w:val="26"/>
+          <w:lang w:val="vi-VN"/>
+        </w:rPr>
+        <w:t>3.1.</w:t>
+      </w:r>
+      <w:r>
+        <w:rPr>
+          <w:b/>
+          <w:sz w:val="28"/>
+          <w:szCs w:val="26"/>
+          <w:lang w:val="vi-VN"/>
+        </w:rPr>
+        <w:t>Ý nghĩa thực tiễn.</w:t>
       </w:r>
     </w:p>
     <w:p>
@@ -635,26 +767,54 @@
         <w:ind w:firstLine="720"/>
         <w:jc w:val="both"/>
         <w:rPr>
-          <w:sz w:val="26"/>
-          <w:szCs w:val="26"/>
-          <w:lang w:val="vi-VN"/>
-        </w:rPr>
-      </w:pPr>
-      <w:r>
-        <w:rPr>
-          <w:sz w:val="26"/>
-          <w:szCs w:val="26"/>
-          <w:lang w:val="vi-VN"/>
-        </w:rPr>
-        <w:t>Phần mềm</w:t>
-      </w:r>
-      <w:r>
-        <w:rPr>
-          <w:sz w:val="26"/>
-          <w:szCs w:val="26"/>
-          <w:lang w:val="vi-VN"/>
-        </w:rPr>
-        <w:t xml:space="preserve"> hoạt động trên mạng cục bộ (LAN).</w:t>
+          <w:color w:val="000000"/>
+          <w:sz w:val="26"/>
+          <w:szCs w:val="26"/>
+          <w:lang w:val="vi-VN"/>
+        </w:rPr>
+      </w:pPr>
+      <w:r>
+        <w:rPr>
+          <w:sz w:val="26"/>
+          <w:szCs w:val="26"/>
+          <w:lang w:val="vi-VN"/>
+        </w:rPr>
+        <w:t xml:space="preserve">Đề tài </w:t>
+      </w:r>
+      <w:r>
+        <w:rPr>
+          <w:color w:val="000000"/>
+          <w:sz w:val="26"/>
+          <w:szCs w:val="26"/>
+        </w:rPr>
+        <w:t>“Xây dựng phần mềm quản lý và kinh doanh cửa hàng cà phê”</w:t>
+      </w:r>
+      <w:r>
+        <w:rPr>
+          <w:color w:val="000000"/>
+          <w:sz w:val="26"/>
+          <w:szCs w:val="26"/>
+          <w:lang w:val="vi-VN"/>
+        </w:rPr>
+        <w:t xml:space="preserve"> giúp cho việc tạo ra một phần mềm đúng quy trình và chất lượng. Từ đó ứng dụng phần mềm vào quản lý kinh doanh của cửa hàng</w:t>
+      </w:r>
+      <w:r>
+        <w:rPr>
+          <w:color w:val="000000"/>
+          <w:sz w:val="26"/>
+          <w:szCs w:val="26"/>
+          <w:lang w:val="vi-VN"/>
+        </w:rPr>
+        <w:t xml:space="preserve"> một cách hiệu quả và thuận tiện</w:t>
+      </w:r>
+      <w:r>
+        <w:rPr>
+          <w:color w:val="000000"/>
+          <w:sz w:val="26"/>
+          <w:szCs w:val="26"/>
+          <w:lang w:val="vi-VN"/>
+        </w:rPr>
+        <w:t>.</w:t>
       </w:r>
     </w:p>
     <w:p>
@@ -664,19 +824,36 @@
         <w:rPr>
           <w:b/>
           <w:sz w:val="28"/>
-          <w:szCs w:val="28"/>
-          <w:lang w:val="vi-VN"/>
-        </w:rPr>
-      </w:pPr>
-      <w:r>
-        <w:rPr>
-          <w:b/>
-          <w:sz w:val="28"/>
-          <w:szCs w:val="28"/>
-          <w:lang w:val="vi-VN"/>
-        </w:rPr>
-        <w:lastRenderedPageBreak/>
-        <w:t>3. Ý nghĩa đề tài.</w:t>
+          <w:szCs w:val="26"/>
+          <w:lang w:val="vi-VN"/>
+        </w:rPr>
+      </w:pPr>
+      <w:r>
+        <w:rPr>
+          <w:b/>
+          <w:sz w:val="28"/>
+          <w:szCs w:val="26"/>
+          <w:lang w:val="vi-VN"/>
+        </w:rPr>
+        <w:tab/>
+      </w:r>
+      <w:r>
+        <w:rPr>
+          <w:b/>
+          <w:sz w:val="28"/>
+          <w:szCs w:val="26"/>
+          <w:lang w:val="vi-VN"/>
+        </w:rPr>
+        <w:t>3.2.</w:t>
+      </w:r>
+      <w:r>
+        <w:rPr>
+          <w:b/>
+          <w:sz w:val="28"/>
+          <w:szCs w:val="26"/>
+          <w:lang w:val="vi-VN"/>
+        </w:rPr>
+        <w:t>Ý nghĩa đối với người sử dụng hệ thống.</w:t>
       </w:r>
     </w:p>
     <w:p>
@@ -684,123 +861,36 @@
         <w:spacing w:line="360" w:lineRule="auto"/>
         <w:jc w:val="both"/>
         <w:rPr>
-          <w:b/>
-          <w:sz w:val="28"/>
-          <w:szCs w:val="26"/>
-          <w:lang w:val="vi-VN"/>
-        </w:rPr>
-      </w:pPr>
-      <w:r>
-        <w:rPr>
-          <w:b/>
-          <w:sz w:val="28"/>
-          <w:szCs w:val="26"/>
-          <w:lang w:val="vi-VN"/>
-        </w:rPr>
-        <w:t>3.1.</w:t>
-      </w:r>
-      <w:r>
-        <w:rPr>
-          <w:b/>
-          <w:sz w:val="28"/>
-          <w:szCs w:val="26"/>
-          <w:lang w:val="vi-VN"/>
-        </w:rPr>
-        <w:t>Ý nghĩa thực tiễn.</w:t>
+          <w:sz w:val="26"/>
+          <w:szCs w:val="26"/>
+          <w:lang w:val="vi-VN"/>
+        </w:rPr>
+      </w:pPr>
+      <w:r>
+        <w:rPr>
+          <w:b/>
+          <w:sz w:val="28"/>
+          <w:szCs w:val="26"/>
+          <w:lang w:val="vi-VN"/>
+        </w:rPr>
+        <w:tab/>
+      </w:r>
+      <w:r>
+        <w:rPr>
+          <w:sz w:val="26"/>
+          <w:szCs w:val="26"/>
+          <w:lang w:val="vi-VN"/>
+        </w:rPr>
+        <w:t>Phần mềm được xây dựng với những chức năng cơ bản của công việc quản lý và mua bán, cùng với giao diện đơn giản và thân thiện nên người sử dụng hệ thống sẽ dễ làm quen và sử dụng một cách thành thạo.</w:t>
       </w:r>
     </w:p>
     <w:p>
       <w:pPr>
         <w:spacing w:line="360" w:lineRule="auto"/>
-        <w:ind w:firstLine="720"/>
         <w:jc w:val="both"/>
         <w:rPr>
-          <w:color w:val="000000"/>
-          <w:sz w:val="26"/>
-          <w:szCs w:val="26"/>
-          <w:lang w:val="vi-VN"/>
-        </w:rPr>
-      </w:pPr>
-      <w:r>
-        <w:rPr>
-          <w:sz w:val="26"/>
-          <w:szCs w:val="26"/>
-          <w:lang w:val="vi-VN"/>
-        </w:rPr>
-        <w:t xml:space="preserve">Đề tài </w:t>
-      </w:r>
-      <w:r>
-        <w:rPr>
-          <w:color w:val="000000"/>
-          <w:sz w:val="26"/>
-          <w:szCs w:val="26"/>
-        </w:rPr>
-        <w:t>“Xây dựng phần mềm quản lý và kinh doanh cửa hàng cà phê”</w:t>
-      </w:r>
-      <w:r>
-        <w:rPr>
-          <w:color w:val="000000"/>
-          <w:sz w:val="26"/>
-          <w:szCs w:val="26"/>
-          <w:lang w:val="vi-VN"/>
-        </w:rPr>
-        <w:t xml:space="preserve"> giúp cho việc tạo ra một phần mềm đúng quy trình và chất lượng. Từ đó ứng dụng phần mềm vào quản lý kinh doanh của cửa hàng</w:t>
-      </w:r>
-      <w:r>
-        <w:rPr>
-          <w:color w:val="000000"/>
-          <w:sz w:val="26"/>
-          <w:szCs w:val="26"/>
-          <w:lang w:val="vi-VN"/>
-        </w:rPr>
-        <w:t xml:space="preserve"> một cách hiệu quả và thuận tiện</w:t>
-      </w:r>
-      <w:r>
-        <w:rPr>
-          <w:color w:val="000000"/>
-          <w:sz w:val="26"/>
-          <w:szCs w:val="26"/>
-          <w:lang w:val="vi-VN"/>
-        </w:rPr>
-        <w:t>.</w:t>
-      </w:r>
-    </w:p>
-    <w:p>
-      <w:pPr>
-        <w:spacing w:line="360" w:lineRule="auto"/>
-        <w:jc w:val="both"/>
-        <w:rPr>
-          <w:b/>
-          <w:sz w:val="28"/>
-          <w:szCs w:val="26"/>
-          <w:lang w:val="vi-VN"/>
-        </w:rPr>
-      </w:pPr>
-      <w:r>
-        <w:rPr>
-          <w:b/>
-          <w:sz w:val="28"/>
-          <w:szCs w:val="26"/>
-          <w:lang w:val="vi-VN"/>
-        </w:rPr>
-        <w:t>3.2.</w:t>
-      </w:r>
-      <w:r>
-        <w:rPr>
-          <w:b/>
-          <w:sz w:val="28"/>
-          <w:szCs w:val="26"/>
-          <w:lang w:val="vi-VN"/>
-        </w:rPr>
-        <w:t>Ý nghĩa đối với người sử dụng hệ thống.</w:t>
-      </w:r>
-    </w:p>
-    <w:p>
-      <w:pPr>
-        <w:spacing w:line="360" w:lineRule="auto"/>
-        <w:jc w:val="both"/>
-        <w:rPr>
-          <w:sz w:val="26"/>
+          <w:b/>
+          <w:sz w:val="28"/>
           <w:szCs w:val="26"/>
           <w:lang w:val="vi-VN"/>
         </w:rPr>
@@ -814,26 +904,6 @@
         </w:rPr>
         <w:tab/>
       </w:r>
-      <w:r>
-        <w:rPr>
-          <w:sz w:val="26"/>
-          <w:szCs w:val="26"/>
-          <w:lang w:val="vi-VN"/>
-        </w:rPr>
-        <w:t>Phần mềm được xây dựng với những chức năng cơ bản của công việc quản lý và mua bán, cùng với giao diện đơn giản và thân thiện nên người sử dụng hệ thống sẽ dễ làm quen và sử dụng một cách thành thạo.</w:t>
-      </w:r>
-    </w:p>
-    <w:p>
-      <w:pPr>
-        <w:spacing w:line="360" w:lineRule="auto"/>
-        <w:jc w:val="both"/>
-        <w:rPr>
-          <w:b/>
-          <w:sz w:val="28"/>
-          <w:szCs w:val="26"/>
-          <w:lang w:val="vi-VN"/>
-        </w:rPr>
-      </w:pPr>
       <w:r>
         <w:rPr>
           <w:b/>
@@ -952,7 +1022,7 @@
 </file>
 
 <file path=word/numbering.xml><?xml version="1.0" encoding="utf-8"?>
-<w:numbering xmlns:wpc="http://schemas.microsoft.com/office/word/2010/wordprocessingCanvas" xmlns:cx="http://schemas.microsoft.com/office/drawing/2014/chartex" xmlns:mc="http://schemas.openxmlformats.org/markup-compatibility/2006" xmlns:o="urn:schemas-microsoft-com:office:office" xmlns:r="http://schemas.openxmlformats.org/officeDocument/2006/relationships" xmlns:m="http://schemas.openxmlformats.org/officeDocument/2006/math" xmlns:v="urn:schemas-microsoft-com:vml" xmlns:wp14="http://schemas.microsoft.com/office/word/2010/wordprocessingDrawing" xmlns:wp="http://schemas.openxmlformats.org/drawingml/2006/wordprocessingDrawing" xmlns:w10="urn:schemas-microsoft-com:office:word" xmlns:w="http://schemas.openxmlformats.org/wordprocessingml/2006/main" xmlns:w14="http://schemas.microsoft.com/office/word/2010/wordml" xmlns:w15="http://schemas.microsoft.com/office/word/2012/wordml" xmlns:w16se="http://schemas.microsoft.com/office/word/2015/wordml/symex" xmlns:wpg="http://schemas.microsoft.com/office/word/2010/wordprocessingGroup" xmlns:wpi="http://schemas.microsoft.com/office/word/2010/wordprocessingInk" xmlns:wne="http://schemas.microsoft.com/office/word/2006/wordml" xmlns:wps="http://schemas.microsoft.com/office/word/2010/wordprocessingShape" mc:Ignorable="w14 w15 w16se wp14">
+<w:numbering xmlns:wpc="http://schemas.microsoft.com/office/word/2010/wordprocessingCanvas" xmlns:cx="http://schemas.microsoft.com/office/drawing/2014/chartex" xmlns:cx1="http://schemas.microsoft.com/office/drawing/2015/9/8/chartex" xmlns:cx2="http://schemas.microsoft.com/office/drawing/2015/10/21/chartex" xmlns:cx3="http://schemas.microsoft.com/office/drawing/2016/5/9/chartex" xmlns:cx4="http://schemas.microsoft.com/office/drawing/2016/5/10/chartex" xmlns:cx5="http://schemas.microsoft.com/office/drawing/2016/5/11/chartex" xmlns:cx6="http://schemas.microsoft.com/office/drawing/2016/5/12/chartex" xmlns:cx7="http://schemas.microsoft.com/office/drawing/2016/5/13/chartex" xmlns:cx8="http://schemas.microsoft.com/office/drawing/2016/5/14/chartex" xmlns:mc="http://schemas.openxmlformats.org/markup-compatibility/2006" xmlns:aink="http://schemas.microsoft.com/office/drawing/2016/ink" xmlns:am3d="http://schemas.microsoft.com/office/drawing/2017/model3d" xmlns:o="urn:schemas-microsoft-com:office:office" xmlns:r="http://schemas.openxmlformats.org/officeDocument/2006/relationships" xmlns:m="http://schemas.openxmlformats.org/officeDocument/2006/math" xmlns:v="urn:schemas-microsoft-com:vml" xmlns:wp14="http://schemas.microsoft.com/office/word/2010/wordprocessingDrawing" xmlns:wp="http://schemas.openxmlformats.org/drawingml/2006/wordprocessingDrawing" xmlns:w10="urn:schemas-microsoft-com:office:word" xmlns:w="http://schemas.openxmlformats.org/wordprocessingml/2006/main" xmlns:w14="http://schemas.microsoft.com/office/word/2010/wordml" xmlns:w15="http://schemas.microsoft.com/office/word/2012/wordml" xmlns:w16cex="http://schemas.microsoft.com/office/word/2018/wordml/cex" xmlns:w16cid="http://schemas.microsoft.com/office/word/2016/wordml/cid" xmlns:w16="http://schemas.microsoft.com/office/word/2018/wordml" xmlns:w16sdtdh="http://schemas.microsoft.com/office/word/2020/wordml/sdtdatahash" xmlns:w16se="http://schemas.microsoft.com/office/word/2015/wordml/symex" xmlns:wpg="http://schemas.microsoft.com/office/word/2010/wordprocessingGroup" xmlns:wpi="http://schemas.microsoft.com/office/word/2010/wordprocessingInk" xmlns:wne="http://schemas.microsoft.com/office/word/2006/wordml" xmlns:wps="http://schemas.microsoft.com/office/word/2010/wordprocessingShape" mc:Ignorable="w14 w15 w16se w16cid w16 w16cex w16sdtdh wp14">
   <w:abstractNum w:abstractNumId="0" w15:restartNumberingAfterBreak="0">
     <w:nsid w:val="07810220"/>
     <w:multiLevelType w:val="hybridMultilevel"/>
@@ -1769,7 +1839,7 @@
 </file>
 
 <file path=word/styles.xml><?xml version="1.0" encoding="utf-8"?>
-<w:styles xmlns:mc="http://schemas.openxmlformats.org/markup-compatibility/2006" xmlns:r="http://schemas.openxmlformats.org/officeDocument/2006/relationships" xmlns:w="http://schemas.openxmlformats.org/wordprocessingml/2006/main" xmlns:w14="http://schemas.microsoft.com/office/word/2010/wordml" xmlns:w15="http://schemas.microsoft.com/office/word/2012/wordml" xmlns:w16se="http://schemas.microsoft.com/office/word/2015/wordml/symex" mc:Ignorable="w14 w15 w16se">
+<w:styles xmlns:mc="http://schemas.openxmlformats.org/markup-compatibility/2006" xmlns:r="http://schemas.openxmlformats.org/officeDocument/2006/relationships" xmlns:w="http://schemas.openxmlformats.org/wordprocessingml/2006/main" xmlns:w14="http://schemas.microsoft.com/office/word/2010/wordml" xmlns:w15="http://schemas.microsoft.com/office/word/2012/wordml" xmlns:w16cex="http://schemas.microsoft.com/office/word/2018/wordml/cex" xmlns:w16cid="http://schemas.microsoft.com/office/word/2016/wordml/cid" xmlns:w16="http://schemas.microsoft.com/office/word/2018/wordml" xmlns:w16sdtdh="http://schemas.microsoft.com/office/word/2020/wordml/sdtdatahash" xmlns:w16se="http://schemas.microsoft.com/office/word/2015/wordml/symex" mc:Ignorable="w14 w15 w16se w16cid w16 w16cex w16sdtdh">
   <w:docDefaults>
     <w:rPrDefault>
       <w:rPr>
@@ -1785,7 +1855,7 @@
       </w:pPr>
     </w:pPrDefault>
   </w:docDefaults>
-  <w:latentStyles w:defLockedState="0" w:defUIPriority="99" w:defSemiHidden="0" w:defUnhideWhenUsed="0" w:defQFormat="0" w:count="371">
+  <w:latentStyles w:defLockedState="0" w:defUIPriority="99" w:defSemiHidden="0" w:defUnhideWhenUsed="0" w:defQFormat="0" w:count="376">
     <w:lsdException w:name="Normal" w:uiPriority="0" w:qFormat="1"/>
     <w:lsdException w:name="heading 1" w:uiPriority="9" w:qFormat="1"/>
     <w:lsdException w:name="heading 2" w:semiHidden="1" w:uiPriority="9" w:unhideWhenUsed="1" w:qFormat="1"/>
@@ -1891,7 +1961,6 @@
     <w:lsdException w:name="HTML Sample" w:semiHidden="1" w:unhideWhenUsed="1"/>
     <w:lsdException w:name="HTML Typewriter" w:semiHidden="1" w:unhideWhenUsed="1"/>
     <w:lsdException w:name="HTML Variable" w:semiHidden="1" w:unhideWhenUsed="1"/>
-    <w:lsdException w:name="Normal Table" w:semiHidden="1" w:unhideWhenUsed="1"/>
     <w:lsdException w:name="annotation subject" w:semiHidden="1" w:unhideWhenUsed="1"/>
     <w:lsdException w:name="No List" w:semiHidden="1" w:unhideWhenUsed="1"/>
     <w:lsdException w:name="Outline List 1" w:semiHidden="1" w:unhideWhenUsed="1"/>
@@ -1934,11 +2003,8 @@
     <w:lsdException w:name="Table Contemporary" w:semiHidden="1" w:unhideWhenUsed="1"/>
     <w:lsdException w:name="Table Elegant" w:semiHidden="1" w:unhideWhenUsed="1"/>
     <w:lsdException w:name="Table Professional" w:semiHidden="1" w:unhideWhenUsed="1"/>
-    <w:lsdException w:name="Table Subtle 1" w:semiHidden="1" w:unhideWhenUsed="1"/>
     <w:lsdException w:name="Table Subtle 2" w:semiHidden="1" w:unhideWhenUsed="1"/>
     <w:lsdException w:name="Table Web 1" w:semiHidden="1" w:unhideWhenUsed="1"/>
-    <w:lsdException w:name="Table Web 2" w:semiHidden="1" w:unhideWhenUsed="1"/>
-    <w:lsdException w:name="Table Web 3" w:semiHidden="1" w:unhideWhenUsed="1"/>
     <w:lsdException w:name="Balloon Text" w:semiHidden="1" w:unhideWhenUsed="1"/>
     <w:lsdException w:name="Table Grid" w:uiPriority="39"/>
     <w:lsdException w:name="Table Theme" w:semiHidden="1" w:unhideWhenUsed="1"/>
@@ -2157,6 +2223,11 @@
     <w:lsdException w:name="List Table 5 Dark Accent 6" w:uiPriority="50"/>
     <w:lsdException w:name="List Table 6 Colorful Accent 6" w:uiPriority="51"/>
     <w:lsdException w:name="List Table 7 Colorful Accent 6" w:uiPriority="52"/>
+    <w:lsdException w:name="Mention" w:semiHidden="1" w:unhideWhenUsed="1"/>
+    <w:lsdException w:name="Smart Hyperlink" w:semiHidden="1" w:unhideWhenUsed="1"/>
+    <w:lsdException w:name="Hashtag" w:semiHidden="1" w:unhideWhenUsed="1"/>
+    <w:lsdException w:name="Unresolved Mention" w:semiHidden="1" w:unhideWhenUsed="1"/>
+    <w:lsdException w:name="Smart Link" w:semiHidden="1" w:unhideWhenUsed="1"/>
   </w:latentStyles>
   <w:style w:type="paragraph" w:default="1" w:styleId="Normal">
     <w:name w:val="Normal"/>

</xml_diff>